<commit_message>
Avances en generacion de reporte
</commit_message>
<xml_diff>
--- a/UI/Doc's/Tesoreria/InformeIndividualTesoreria.docx
+++ b/UI/Doc's/Tesoreria/InformeIndividualTesoreria.docx
@@ -9,7 +9,6 @@
         <w:rPr>
           <w:rFonts w:ascii="Edwardian Script ITC" w:hAnsi="Edwardian Script ITC" w:cs="Arial"/>
           <w:b/>
-          <w:color w:val="000000" w:themeColor="text1"/>
           <w:sz w:val="56"/>
         </w:rPr>
       </w:pPr>
@@ -17,7 +16,6 @@
         <w:rPr>
           <w:rFonts w:ascii="Edwardian Script ITC" w:hAnsi="Edwardian Script ITC" w:cs="Arial"/>
           <w:b/>
-          <w:color w:val="000000" w:themeColor="text1"/>
           <w:sz w:val="56"/>
         </w:rPr>
         <w:t xml:space="preserve">Iglesia Pentecostal Unidad de Colombia </w:t>
@@ -71,7 +69,14 @@
           <w:rFonts w:ascii="Lucida Calligraphy" w:hAnsi="Lucida Calligraphy" w:cs="Arial"/>
           <w:sz w:val="24"/>
         </w:rPr>
-        <w:t xml:space="preserve">Comité de Evangelismo </w:t>
+        <w:t xml:space="preserve">Comité de </w:t>
+      </w:r>
+      <w:r>
+        <w:rPr>
+          <w:rFonts w:ascii="Lucida Calligraphy" w:hAnsi="Lucida Calligraphy" w:cs="Arial"/>
+          <w:sz w:val="24"/>
+        </w:rPr>
+        <w:t>Jóvenes</w:t>
       </w:r>
     </w:p>
     <w:p>
@@ -114,6 +119,62 @@
         </w:rPr>
         <w:t xml:space="preserve"> </w:t>
       </w:r>
+      <w:r>
+        <w:rPr>
+          <w:rFonts w:ascii="Arial" w:hAnsi="Arial" w:cs="Arial"/>
+          <w:b/>
+          <w:sz w:val="28"/>
+        </w:rPr>
+        <w:t>…………………</w:t>
+      </w:r>
+      <w:r>
+        <w:rPr>
+          <w:rFonts w:ascii="Arial" w:hAnsi="Arial" w:cs="Arial"/>
+          <w:b/>
+          <w:sz w:val="28"/>
+        </w:rPr>
+        <w:t>…………..</w:t>
+      </w:r>
+      <w:r>
+        <w:rPr>
+          <w:rFonts w:ascii="Arial" w:hAnsi="Arial" w:cs="Arial"/>
+          <w:b/>
+          <w:sz w:val="28"/>
+        </w:rPr>
+        <w:t>………</w:t>
+      </w:r>
+      <w:r>
+        <w:rPr>
+          <w:rFonts w:ascii="Arial" w:hAnsi="Arial" w:cs="Arial"/>
+          <w:b/>
+          <w:sz w:val="28"/>
+        </w:rPr>
+        <w:t>………</w:t>
+      </w:r>
+      <w:r>
+        <w:rPr>
+          <w:rFonts w:ascii="Arial" w:hAnsi="Arial" w:cs="Arial"/>
+          <w:b/>
+          <w:sz w:val="28"/>
+        </w:rPr>
+        <w:t>…</w:t>
+      </w:r>
+      <w:r>
+        <w:rPr>
+          <w:rFonts w:ascii="Arial" w:hAnsi="Arial" w:cs="Arial"/>
+          <w:b/>
+          <w:sz w:val="28"/>
+        </w:rPr>
+        <w:t>…</w:t>
+      </w:r>
+      <w:r>
+        <w:rPr>
+          <w:rFonts w:ascii="Arial" w:hAnsi="Arial" w:cs="Arial"/>
+          <w:b/>
+          <w:sz w:val="28"/>
+        </w:rPr>
+        <w:t xml:space="preserve"> $</w:t>
+      </w:r>
     </w:p>
     <w:p>
       <w:pPr>
@@ -155,6 +216,46 @@
         </w:rPr>
         <w:t xml:space="preserve"> </w:t>
       </w:r>
+      <w:r>
+        <w:rPr>
+          <w:rFonts w:ascii="Arial" w:hAnsi="Arial" w:cs="Arial"/>
+          <w:b/>
+          <w:sz w:val="28"/>
+        </w:rPr>
+        <w:t>…………………</w:t>
+      </w:r>
+      <w:r>
+        <w:rPr>
+          <w:rFonts w:ascii="Arial" w:hAnsi="Arial" w:cs="Arial"/>
+          <w:b/>
+          <w:sz w:val="28"/>
+        </w:rPr>
+        <w:t>…………..</w:t>
+      </w:r>
+      <w:r>
+        <w:rPr>
+          <w:rFonts w:ascii="Arial" w:hAnsi="Arial" w:cs="Arial"/>
+          <w:b/>
+          <w:sz w:val="28"/>
+        </w:rPr>
+        <w:t>………</w:t>
+      </w:r>
+      <w:r>
+        <w:rPr>
+          <w:rFonts w:ascii="Arial" w:hAnsi="Arial" w:cs="Arial"/>
+          <w:b/>
+          <w:sz w:val="28"/>
+        </w:rPr>
+        <w:t>………</w:t>
+      </w:r>
+      <w:r>
+        <w:rPr>
+          <w:rFonts w:ascii="Arial" w:hAnsi="Arial" w:cs="Arial"/>
+          <w:b/>
+          <w:sz w:val="28"/>
+        </w:rPr>
+        <w:t>……  $</w:t>
+      </w:r>
     </w:p>
     <w:p>
       <w:pPr>
@@ -201,6 +302,15 @@
       <w:pPr>
         <w:rPr>
           <w:rFonts w:ascii="Arial" w:hAnsi="Arial" w:cs="Arial"/>
+          <w:b/>
+          <w:sz w:val="28"/>
+        </w:rPr>
+      </w:pPr>
+    </w:p>
+    <w:p>
+      <w:pPr>
+        <w:rPr>
+          <w:rFonts w:ascii="Arial" w:hAnsi="Arial" w:cs="Arial"/>
           <w:sz w:val="24"/>
         </w:rPr>
       </w:pPr>
@@ -225,14 +335,35 @@
           <w:rFonts w:ascii="Arial" w:hAnsi="Arial" w:cs="Arial"/>
           <w:sz w:val="24"/>
         </w:rPr>
-        <w:t xml:space="preserve"> de </w:t>
-      </w:r>
-      <w:r>
-        <w:rPr>
-          <w:rFonts w:ascii="Arial" w:hAnsi="Arial" w:cs="Arial"/>
-          <w:sz w:val="24"/>
-        </w:rPr>
-        <w:t xml:space="preserve">del </w:t>
+        <w:t>01</w:t>
+      </w:r>
+      <w:r>
+        <w:rPr>
+          <w:rFonts w:ascii="Arial" w:hAnsi="Arial" w:cs="Arial"/>
+          <w:sz w:val="24"/>
+        </w:rPr>
+        <w:t xml:space="preserve"> </w:t>
+      </w:r>
+      <w:r>
+        <w:rPr>
+          <w:rFonts w:ascii="Arial" w:hAnsi="Arial" w:cs="Arial"/>
+          <w:sz w:val="24"/>
+        </w:rPr>
+        <w:t>de</w:t>
+      </w:r>
+      <w:r>
+        <w:rPr>
+          <w:rFonts w:ascii="Arial" w:hAnsi="Arial" w:cs="Arial"/>
+          <w:sz w:val="24"/>
+        </w:rPr>
+        <w:t xml:space="preserve"> enero de 2024</w:t>
+      </w:r>
+      <w:r>
+        <w:rPr>
+          <w:rFonts w:ascii="Arial" w:hAnsi="Arial" w:cs="Arial"/>
+          <w:sz w:val="24"/>
+        </w:rPr>
+        <w:t xml:space="preserve"> </w:t>
       </w:r>
     </w:p>
     <w:p>
@@ -264,6 +395,51 @@
     </w:p>
     <w:p>
       <w:pPr>
+        <w:jc w:val="both"/>
+        <w:rPr>
+          <w:rFonts w:ascii="Arial" w:hAnsi="Arial" w:cs="Arial"/>
+          <w:sz w:val="24"/>
+        </w:rPr>
+      </w:pPr>
+    </w:p>
+    <w:p>
+      <w:pPr>
+        <w:jc w:val="both"/>
+        <w:rPr>
+          <w:rFonts w:ascii="Arial" w:hAnsi="Arial" w:cs="Arial"/>
+          <w:sz w:val="24"/>
+        </w:rPr>
+      </w:pPr>
+    </w:p>
+    <w:p>
+      <w:pPr>
+        <w:jc w:val="both"/>
+        <w:rPr>
+          <w:rFonts w:ascii="Arial" w:hAnsi="Arial" w:cs="Arial"/>
+          <w:sz w:val="24"/>
+        </w:rPr>
+      </w:pPr>
+    </w:p>
+    <w:p>
+      <w:pPr>
+        <w:jc w:val="both"/>
+        <w:rPr>
+          <w:rFonts w:ascii="Arial" w:hAnsi="Arial" w:cs="Arial"/>
+          <w:sz w:val="24"/>
+        </w:rPr>
+      </w:pPr>
+    </w:p>
+    <w:p>
+      <w:pPr>
+        <w:jc w:val="both"/>
+        <w:rPr>
+          <w:rFonts w:ascii="Arial" w:hAnsi="Arial" w:cs="Arial"/>
+          <w:sz w:val="24"/>
+        </w:rPr>
+      </w:pPr>
+    </w:p>
+    <w:p>
+      <w:pPr>
         <w:jc w:val="center"/>
         <w:rPr>
           <w:rFonts w:ascii="Arial" w:hAnsi="Arial" w:cs="Arial"/>
@@ -307,6 +483,7 @@
       </w:r>
     </w:p>
     <w:sectPr>
+      <w:headerReference w:type="default" r:id="rId6"/>
       <w:pgSz w:w="12240" w:h="15840"/>
       <w:pgMar w:top="1417" w:right="1701" w:bottom="1417" w:left="1701" w:header="708" w:footer="708" w:gutter="0"/>
       <w:cols w:space="708"/>
@@ -314,6 +491,151 @@
     </w:sectPr>
   </w:body>
 </w:document>
+</file>
+
+<file path=word/endnotes.xml><?xml version="1.0" encoding="utf-8"?>
+<w:endnotes xmlns:wpc="http://schemas.microsoft.com/office/word/2010/wordprocessingCanvas" xmlns:cx="http://schemas.microsoft.com/office/drawing/2014/chartex" xmlns:cx1="http://schemas.microsoft.com/office/drawing/2015/9/8/chartex" xmlns:cx2="http://schemas.microsoft.com/office/drawing/2015/10/21/chartex" xmlns:cx3="http://schemas.microsoft.com/office/drawing/2016/5/9/chartex" xmlns:cx4="http://schemas.microsoft.com/office/drawing/2016/5/10/chartex" xmlns:cx5="http://schemas.microsoft.com/office/drawing/2016/5/11/chartex" xmlns:cx6="http://schemas.microsoft.com/office/drawing/2016/5/12/chartex" xmlns:cx7="http://schemas.microsoft.com/office/drawing/2016/5/13/chartex" xmlns:cx8="http://schemas.microsoft.com/office/drawing/2016/5/14/chartex" xmlns:mc="http://schemas.openxmlformats.org/markup-compatibility/2006" xmlns:aink="http://schemas.microsoft.com/office/drawing/2016/ink" xmlns:am3d="http://schemas.microsoft.com/office/drawing/2017/model3d" xmlns:o="urn:schemas-microsoft-com:office:office" xmlns:r="http://schemas.openxmlformats.org/officeDocument/2006/relationships" xmlns:m="http://schemas.openxmlformats.org/officeDocument/2006/math" xmlns:v="urn:schemas-microsoft-com:vml" xmlns:wp14="http://schemas.microsoft.com/office/word/2010/wordprocessingDrawing" xmlns:wp="http://schemas.openxmlformats.org/drawingml/2006/wordprocessingDrawing" xmlns:w10="urn:schemas-microsoft-com:office:word" xmlns:w="http://schemas.openxmlformats.org/wordprocessingml/2006/main" xmlns:w14="http://schemas.microsoft.com/office/word/2010/wordml" xmlns:w15="http://schemas.microsoft.com/office/word/2012/wordml" xmlns:w16cex="http://schemas.microsoft.com/office/word/2018/wordml/cex" xmlns:w16cid="http://schemas.microsoft.com/office/word/2016/wordml/cid" xmlns:w16="http://schemas.microsoft.com/office/word/2018/wordml" xmlns:w16sdtdh="http://schemas.microsoft.com/office/word/2020/wordml/sdtdatahash" xmlns:w16se="http://schemas.microsoft.com/office/word/2015/wordml/symex" xmlns:wpg="http://schemas.microsoft.com/office/word/2010/wordprocessingGroup" xmlns:wpi="http://schemas.microsoft.com/office/word/2010/wordprocessingInk" xmlns:wne="http://schemas.microsoft.com/office/word/2006/wordml" xmlns:wps="http://schemas.microsoft.com/office/word/2010/wordprocessingShape" mc:Ignorable="w14 w15 w16se w16cid w16 w16cex w16sdtdh wp14">
+  <w:endnote w:type="separator" w:id="-1">
+    <w:p>
+      <w:pPr>
+        <w:spacing w:after="0" w:line="240" w:lineRule="auto"/>
+      </w:pPr>
+      <w:r>
+        <w:separator/>
+      </w:r>
+    </w:p>
+  </w:endnote>
+  <w:endnote w:type="continuationSeparator" w:id="0">
+    <w:p>
+      <w:pPr>
+        <w:spacing w:after="0" w:line="240" w:lineRule="auto"/>
+      </w:pPr>
+      <w:r>
+        <w:continuationSeparator/>
+      </w:r>
+    </w:p>
+  </w:endnote>
+</w:endnotes>
+</file>
+
+<file path=word/footnotes.xml><?xml version="1.0" encoding="utf-8"?>
+<w:footnotes xmlns:wpc="http://schemas.microsoft.com/office/word/2010/wordprocessingCanvas" xmlns:cx="http://schemas.microsoft.com/office/drawing/2014/chartex" xmlns:cx1="http://schemas.microsoft.com/office/drawing/2015/9/8/chartex" xmlns:cx2="http://schemas.microsoft.com/office/drawing/2015/10/21/chartex" xmlns:cx3="http://schemas.microsoft.com/office/drawing/2016/5/9/chartex" xmlns:cx4="http://schemas.microsoft.com/office/drawing/2016/5/10/chartex" xmlns:cx5="http://schemas.microsoft.com/office/drawing/2016/5/11/chartex" xmlns:cx6="http://schemas.microsoft.com/office/drawing/2016/5/12/chartex" xmlns:cx7="http://schemas.microsoft.com/office/drawing/2016/5/13/chartex" xmlns:cx8="http://schemas.microsoft.com/office/drawing/2016/5/14/chartex" xmlns:mc="http://schemas.openxmlformats.org/markup-compatibility/2006" xmlns:aink="http://schemas.microsoft.com/office/drawing/2016/ink" xmlns:am3d="http://schemas.microsoft.com/office/drawing/2017/model3d" xmlns:o="urn:schemas-microsoft-com:office:office" xmlns:r="http://schemas.openxmlformats.org/officeDocument/2006/relationships" xmlns:m="http://schemas.openxmlformats.org/officeDocument/2006/math" xmlns:v="urn:schemas-microsoft-com:vml" xmlns:wp14="http://schemas.microsoft.com/office/word/2010/wordprocessingDrawing" xmlns:wp="http://schemas.openxmlformats.org/drawingml/2006/wordprocessingDrawing" xmlns:w10="urn:schemas-microsoft-com:office:word" xmlns:w="http://schemas.openxmlformats.org/wordprocessingml/2006/main" xmlns:w14="http://schemas.microsoft.com/office/word/2010/wordml" xmlns:w15="http://schemas.microsoft.com/office/word/2012/wordml" xmlns:w16cex="http://schemas.microsoft.com/office/word/2018/wordml/cex" xmlns:w16cid="http://schemas.microsoft.com/office/word/2016/wordml/cid" xmlns:w16="http://schemas.microsoft.com/office/word/2018/wordml" xmlns:w16sdtdh="http://schemas.microsoft.com/office/word/2020/wordml/sdtdatahash" xmlns:w16se="http://schemas.microsoft.com/office/word/2015/wordml/symex" xmlns:wpg="http://schemas.microsoft.com/office/word/2010/wordprocessingGroup" xmlns:wpi="http://schemas.microsoft.com/office/word/2010/wordprocessingInk" xmlns:wne="http://schemas.microsoft.com/office/word/2006/wordml" xmlns:wps="http://schemas.microsoft.com/office/word/2010/wordprocessingShape" mc:Ignorable="w14 w15 w16se w16cid w16 w16cex w16sdtdh wp14">
+  <w:footnote w:type="separator" w:id="-1">
+    <w:p>
+      <w:pPr>
+        <w:spacing w:after="0" w:line="240" w:lineRule="auto"/>
+      </w:pPr>
+      <w:r>
+        <w:separator/>
+      </w:r>
+    </w:p>
+  </w:footnote>
+  <w:footnote w:type="continuationSeparator" w:id="0">
+    <w:p>
+      <w:pPr>
+        <w:spacing w:after="0" w:line="240" w:lineRule="auto"/>
+      </w:pPr>
+      <w:r>
+        <w:continuationSeparator/>
+      </w:r>
+    </w:p>
+  </w:footnote>
+</w:footnotes>
+</file>
+
+<file path=word/header1.xml><?xml version="1.0" encoding="utf-8"?>
+<w:hdr xmlns:wpc="http://schemas.microsoft.com/office/word/2010/wordprocessingCanvas" xmlns:cx="http://schemas.microsoft.com/office/drawing/2014/chartex" xmlns:cx1="http://schemas.microsoft.com/office/drawing/2015/9/8/chartex" xmlns:cx2="http://schemas.microsoft.com/office/drawing/2015/10/21/chartex" xmlns:cx3="http://schemas.microsoft.com/office/drawing/2016/5/9/chartex" xmlns:cx4="http://schemas.microsoft.com/office/drawing/2016/5/10/chartex" xmlns:cx5="http://schemas.microsoft.com/office/drawing/2016/5/11/chartex" xmlns:cx6="http://schemas.microsoft.com/office/drawing/2016/5/12/chartex" xmlns:cx7="http://schemas.microsoft.com/office/drawing/2016/5/13/chartex" xmlns:cx8="http://schemas.microsoft.com/office/drawing/2016/5/14/chartex" xmlns:mc="http://schemas.openxmlformats.org/markup-compatibility/2006" xmlns:aink="http://schemas.microsoft.com/office/drawing/2016/ink" xmlns:am3d="http://schemas.microsoft.com/office/drawing/2017/model3d" xmlns:o="urn:schemas-microsoft-com:office:office" xmlns:r="http://schemas.openxmlformats.org/officeDocument/2006/relationships" xmlns:m="http://schemas.openxmlformats.org/officeDocument/2006/math" xmlns:v="urn:schemas-microsoft-com:vml" xmlns:wp14="http://schemas.microsoft.com/office/word/2010/wordprocessingDrawing" xmlns:wp="http://schemas.openxmlformats.org/drawingml/2006/wordprocessingDrawing" xmlns:w10="urn:schemas-microsoft-com:office:word" xmlns:w="http://schemas.openxmlformats.org/wordprocessingml/2006/main" xmlns:w14="http://schemas.microsoft.com/office/word/2010/wordml" xmlns:w15="http://schemas.microsoft.com/office/word/2012/wordml" xmlns:w16cex="http://schemas.microsoft.com/office/word/2018/wordml/cex" xmlns:w16cid="http://schemas.microsoft.com/office/word/2016/wordml/cid" xmlns:w16="http://schemas.microsoft.com/office/word/2018/wordml" xmlns:w16sdtdh="http://schemas.microsoft.com/office/word/2020/wordml/sdtdatahash" xmlns:w16se="http://schemas.microsoft.com/office/word/2015/wordml/symex" xmlns:wpg="http://schemas.microsoft.com/office/word/2010/wordprocessingGroup" xmlns:wpi="http://schemas.microsoft.com/office/word/2010/wordprocessingInk" xmlns:wne="http://schemas.microsoft.com/office/word/2006/wordml" xmlns:wps="http://schemas.microsoft.com/office/word/2010/wordprocessingShape" mc:Ignorable="w14 w15 w16se w16cid w16 w16cex w16sdtdh wp14">
+  <w:p>
+    <w:pPr>
+      <w:pStyle w:val="Encabezado"/>
+    </w:pPr>
+    <w:r>
+      <w:rPr>
+        <w:noProof/>
+      </w:rPr>
+      <w:drawing>
+        <wp:anchor distT="0" distB="0" distL="114300" distR="114300" simplePos="0" relativeHeight="251659264" behindDoc="1" locked="0" layoutInCell="1" allowOverlap="1" wp14:anchorId="7F8A4AC6" wp14:editId="40A30E27">
+          <wp:simplePos x="0" y="0"/>
+          <wp:positionH relativeFrom="page">
+            <wp:posOffset>51435</wp:posOffset>
+          </wp:positionH>
+          <wp:positionV relativeFrom="paragraph">
+            <wp:posOffset>-314960</wp:posOffset>
+          </wp:positionV>
+          <wp:extent cx="2466975" cy="762000"/>
+          <wp:effectExtent l="0" t="0" r="9525" b="0"/>
+          <wp:wrapTight wrapText="bothSides">
+            <wp:wrapPolygon edited="0">
+              <wp:start x="3669" y="0"/>
+              <wp:lineTo x="2669" y="1620"/>
+              <wp:lineTo x="1001" y="7020"/>
+              <wp:lineTo x="1001" y="9180"/>
+              <wp:lineTo x="167" y="17280"/>
+              <wp:lineTo x="0" y="18360"/>
+              <wp:lineTo x="0" y="19440"/>
+              <wp:lineTo x="1668" y="21060"/>
+              <wp:lineTo x="10341" y="21060"/>
+              <wp:lineTo x="10508" y="17280"/>
+              <wp:lineTo x="15512" y="17280"/>
+              <wp:lineTo x="21350" y="12420"/>
+              <wp:lineTo x="21517" y="8640"/>
+              <wp:lineTo x="10341" y="0"/>
+              <wp:lineTo x="3669" y="0"/>
+            </wp:wrapPolygon>
+          </wp:wrapTight>
+          <wp:docPr id="1" name="Imagen 1"/>
+          <wp:cNvGraphicFramePr>
+            <a:graphicFrameLocks xmlns:a="http://schemas.openxmlformats.org/drawingml/2006/main" noChangeAspect="1"/>
+          </wp:cNvGraphicFramePr>
+          <a:graphic xmlns:a="http://schemas.openxmlformats.org/drawingml/2006/main">
+            <a:graphicData uri="http://schemas.openxmlformats.org/drawingml/2006/picture">
+              <pic:pic xmlns:pic="http://schemas.openxmlformats.org/drawingml/2006/picture">
+                <pic:nvPicPr>
+                  <pic:cNvPr id="1" name="Imagen 1"/>
+                  <pic:cNvPicPr/>
+                </pic:nvPicPr>
+                <pic:blipFill rotWithShape="1">
+                  <a:blip r:embed="rId1">
+                    <a:extLst>
+                      <a:ext uri="{28A0092B-C50C-407E-A947-70E740481C1C}">
+                        <a14:useLocalDpi xmlns:a14="http://schemas.microsoft.com/office/drawing/2010/main" val="0"/>
+                      </a:ext>
+                    </a:extLst>
+                  </a:blip>
+                  <a:srcRect t="14748" b="19880"/>
+                  <a:stretch/>
+                </pic:blipFill>
+                <pic:spPr bwMode="auto">
+                  <a:xfrm>
+                    <a:off x="0" y="0"/>
+                    <a:ext cx="2466975" cy="762000"/>
+                  </a:xfrm>
+                  <a:prstGeom prst="rect">
+                    <a:avLst/>
+                  </a:prstGeom>
+                  <a:ln>
+                    <a:noFill/>
+                  </a:ln>
+                  <a:extLst>
+                    <a:ext uri="{53640926-AAD7-44D8-BBD7-CCE9431645EC}">
+                      <a14:shadowObscured xmlns:a14="http://schemas.microsoft.com/office/drawing/2010/main"/>
+                    </a:ext>
+                  </a:extLst>
+                </pic:spPr>
+              </pic:pic>
+            </a:graphicData>
+          </a:graphic>
+          <wp14:sizeRelH relativeFrom="margin">
+            <wp14:pctWidth>0</wp14:pctWidth>
+          </wp14:sizeRelH>
+          <wp14:sizeRelV relativeFrom="margin">
+            <wp14:pctHeight>0</wp14:pctHeight>
+          </wp14:sizeRelV>
+        </wp:anchor>
+      </w:drawing>
+    </w:r>
+  </w:p>
+</w:hdr>
 </file>
 
 <file path=word/styles.xml><?xml version="1.0" encoding="utf-8"?>
@@ -439,6 +761,7 @@
     <w:lsdException w:name="HTML Sample" w:semiHidden="1" w:unhideWhenUsed="1"/>
     <w:lsdException w:name="HTML Typewriter" w:semiHidden="1" w:unhideWhenUsed="1"/>
     <w:lsdException w:name="HTML Variable" w:semiHidden="1" w:unhideWhenUsed="1"/>
+    <w:lsdException w:name="Normal Table" w:semiHidden="1" w:unhideWhenUsed="1"/>
     <w:lsdException w:name="annotation subject" w:semiHidden="1" w:unhideWhenUsed="1"/>
     <w:lsdException w:name="No List" w:semiHidden="1" w:unhideWhenUsed="1"/>
     <w:lsdException w:name="Outline List 1" w:semiHidden="1" w:unhideWhenUsed="1"/>
@@ -481,8 +804,11 @@
     <w:lsdException w:name="Table Contemporary" w:semiHidden="1" w:unhideWhenUsed="1"/>
     <w:lsdException w:name="Table Elegant" w:semiHidden="1" w:unhideWhenUsed="1"/>
     <w:lsdException w:name="Table Professional" w:semiHidden="1" w:unhideWhenUsed="1"/>
+    <w:lsdException w:name="Table Subtle 1" w:semiHidden="1" w:unhideWhenUsed="1"/>
     <w:lsdException w:name="Table Subtle 2" w:semiHidden="1" w:unhideWhenUsed="1"/>
     <w:lsdException w:name="Table Web 1" w:semiHidden="1" w:unhideWhenUsed="1"/>
+    <w:lsdException w:name="Table Web 2" w:semiHidden="1" w:unhideWhenUsed="1"/>
+    <w:lsdException w:name="Table Web 3" w:semiHidden="1" w:unhideWhenUsed="1"/>
     <w:lsdException w:name="Balloon Text" w:semiHidden="1" w:unhideWhenUsed="1"/>
     <w:lsdException w:name="Table Grid" w:uiPriority="39"/>
     <w:lsdException w:name="Table Theme" w:semiHidden="1" w:unhideWhenUsed="1"/>
@@ -761,6 +1087,56 @@
       </w:tblBorders>
     </w:tblPr>
   </w:style>
+  <w:style w:type="paragraph" w:styleId="Encabezado">
+    <w:name w:val="header"/>
+    <w:basedOn w:val="Normal"/>
+    <w:link w:val="EncabezadoCar"/>
+    <w:uiPriority w:val="99"/>
+    <w:unhideWhenUsed/>
+    <w:rsid w:val="001665BE"/>
+    <w:pPr>
+      <w:tabs>
+        <w:tab w:val="center" w:pos="4419"/>
+        <w:tab w:val="right" w:pos="8838"/>
+      </w:tabs>
+      <w:spacing w:after="0" w:line="240" w:lineRule="auto"/>
+    </w:pPr>
+  </w:style>
+  <w:style w:type="character" w:customStyle="1" w:styleId="EncabezadoCar">
+    <w:name w:val="Encabezado Car"/>
+    <w:basedOn w:val="Fuentedeprrafopredeter"/>
+    <w:link w:val="Encabezado"/>
+    <w:uiPriority w:val="99"/>
+    <w:rsid w:val="001665BE"/>
+    <w:rPr>
+      <w:lang w:val="es-CO"/>
+    </w:rPr>
+  </w:style>
+  <w:style w:type="paragraph" w:styleId="Piedepgina">
+    <w:name w:val="footer"/>
+    <w:basedOn w:val="Normal"/>
+    <w:link w:val="PiedepginaCar"/>
+    <w:uiPriority w:val="99"/>
+    <w:unhideWhenUsed/>
+    <w:rsid w:val="001665BE"/>
+    <w:pPr>
+      <w:tabs>
+        <w:tab w:val="center" w:pos="4419"/>
+        <w:tab w:val="right" w:pos="8838"/>
+      </w:tabs>
+      <w:spacing w:after="0" w:line="240" w:lineRule="auto"/>
+    </w:pPr>
+  </w:style>
+  <w:style w:type="character" w:customStyle="1" w:styleId="PiedepginaCar">
+    <w:name w:val="Pie de página Car"/>
+    <w:basedOn w:val="Fuentedeprrafopredeter"/>
+    <w:link w:val="Piedepgina"/>
+    <w:uiPriority w:val="99"/>
+    <w:rsid w:val="001665BE"/>
+    <w:rPr>
+      <w:lang w:val="es-CO"/>
+    </w:rPr>
+  </w:style>
 </w:styles>
 </file>
 

</xml_diff>